<commit_message>
[fix] Lab 1 doc screenshots
</commit_message>
<xml_diff>
--- a/lab1/lab1.docx
+++ b/lab1/lab1.docx
@@ -25,6 +25,7 @@
       </w:pPr>
       <w:r>
         <w:rPr>
+          <w:noProof/>
           <w:lang w:val="en-US"/>
         </w:rPr>
         <w:drawing>
@@ -72,6 +73,7 @@
       </w:pPr>
       <w:r>
         <w:rPr>
+          <w:noProof/>
           <w:lang w:val="en-US"/>
         </w:rPr>
         <w:drawing>
@@ -119,6 +121,7 @@
       </w:pPr>
       <w:r>
         <w:rPr>
+          <w:noProof/>
           <w:lang w:val="en-US"/>
         </w:rPr>
         <w:lastRenderedPageBreak/>
@@ -210,10 +213,10 @@
           <w:lang w:val="en-US"/>
         </w:rPr>
         <w:drawing>
-          <wp:inline distT="0" distB="0" distL="0" distR="0" wp14:anchorId="6208E3BA" wp14:editId="0A153C7A">
-            <wp:extent cx="5611008" cy="3134162"/>
-            <wp:effectExtent l="0" t="0" r="8890" b="9525"/>
-            <wp:docPr id="8" name="Рисунок 8"/>
+          <wp:inline distT="0" distB="0" distL="0" distR="0" wp14:anchorId="259807E2" wp14:editId="7B8FA278">
+            <wp:extent cx="5940425" cy="4698365"/>
+            <wp:effectExtent l="0" t="0" r="3175" b="6985"/>
+            <wp:docPr id="2" name="Рисунок 2"/>
             <wp:cNvGraphicFramePr>
               <a:graphicFrameLocks xmlns:a="http://schemas.openxmlformats.org/drawingml/2006/main" noChangeAspect="1"/>
             </wp:cNvGraphicFramePr>
@@ -233,7 +236,7 @@
                   <pic:spPr>
                     <a:xfrm>
                       <a:off x="0" y="0"/>
-                      <a:ext cx="5611008" cy="3134162"/>
+                      <a:ext cx="5940425" cy="4698365"/>
                     </a:xfrm>
                     <a:prstGeom prst="rect">
                       <a:avLst/>
@@ -258,8 +261,10 @@
         <w:rPr>
           <w:b/>
           <w:bCs/>
+          <w:noProof/>
           <w:lang w:val="en-US"/>
         </w:rPr>
+        <w:lastRenderedPageBreak/>
         <w:drawing>
           <wp:inline distT="0" distB="0" distL="0" distR="0" wp14:anchorId="3905FFB9" wp14:editId="4A56244A">
             <wp:extent cx="5940425" cy="5175885"/>
@@ -309,9 +314,9 @@
         <w:rPr>
           <w:b/>
           <w:bCs/>
+          <w:noProof/>
           <w:lang w:val="en-US"/>
         </w:rPr>
-        <w:lastRenderedPageBreak/>
         <w:drawing>
           <wp:inline distT="0" distB="0" distL="0" distR="0" wp14:anchorId="497EB527" wp14:editId="03168431">
             <wp:extent cx="5940425" cy="3246120"/>

</xml_diff>